<commit_message>
adding some new fields
</commit_message>
<xml_diff>
--- a/src/main/resources/template.docx
+++ b/src/main/resources/template.docx
@@ -3,7 +3,7 @@
 <w:document xmlns:wpc="http://schemas.microsoft.com/office/word/2010/wordprocessingCanvas" xmlns:mo="http://schemas.microsoft.com/office/mac/office/2008/main" xmlns:mc="http://schemas.openxmlformats.org/markup-compatibility/2006" xmlns:mv="urn:schemas-microsoft-com:mac:vml" xmlns:o="urn:schemas-microsoft-com:office:office" xmlns:r="http://schemas.openxmlformats.org/officeDocument/2006/relationships" xmlns:m="http://schemas.openxmlformats.org/officeDocument/2006/math" xmlns:v="urn:schemas-microsoft-com:vml" xmlns:wp14="http://schemas.microsoft.com/office/word/2010/wordprocessingDrawing" xmlns:wp="http://schemas.openxmlformats.org/drawingml/2006/wordprocessingDrawing" xmlns:w10="urn:schemas-microsoft-com:office:word" xmlns:w="http://schemas.openxmlformats.org/wordprocessingml/2006/main" xmlns:w14="http://schemas.microsoft.com/office/word/2010/wordml" xmlns:w15="http://schemas.microsoft.com/office/word/2012/wordml" xmlns:wpg="http://schemas.microsoft.com/office/word/2010/wordprocessingGroup" xmlns:wpi="http://schemas.microsoft.com/office/word/2010/wordprocessingInk" xmlns:wne="http://schemas.microsoft.com/office/word/2006/wordml" xmlns:wps="http://schemas.microsoft.com/office/word/2010/wordprocessingShape" mc:Ignorable="w14 w15 wp14">
   <w:body>
     <w:p>
-      <w:fldSimple w:instr=" MERGEFIELD $project.Name ">
+      <w:fldSimple w:instr=" MERGEFIELD $project.Name \* MERGEFORMAT ">
         <w:r>
           <w:rPr>
             <w:noProof/>
@@ -11,9 +11,64 @@
           <w:t>«$project.Name»</w:t>
         </w:r>
       </w:fldSimple>
+    </w:p>
+    <w:p/>
+    <w:p>
+      <w:r>
+        <w:fldChar w:fldCharType="begin"/>
+      </w:r>
+      <w:r>
+        <w:instrText xml:space="preserve"> MERGEFIELD $project.</w:instrText>
+      </w:r>
+      <w:r>
+        <w:instrText>HomePage</w:instrText>
+      </w:r>
+      <w:r>
+        <w:instrText xml:space="preserve"> \* MERGEFORMAT </w:instrText>
+      </w:r>
+      <w:r>
+        <w:fldChar w:fldCharType="separate"/>
+      </w:r>
+      <w:r>
+        <w:rPr>
+          <w:noProof/>
+        </w:rPr>
+        <w:t>«$project.Name»</w:t>
+      </w:r>
+      <w:r>
+        <w:fldChar w:fldCharType="end"/>
+      </w:r>
+    </w:p>
+    <w:p/>
+    <w:p>
+      <w:r>
+        <w:fldChar w:fldCharType="begin"/>
+      </w:r>
+      <w:r>
+        <w:instrText xml:space="preserve"> MERGEFIELD $project.</w:instrText>
+      </w:r>
+      <w:r>
+        <w:instrText>Developer</w:instrText>
+      </w:r>
       <w:bookmarkStart w:id="0" w:name="_GoBack"/>
       <w:bookmarkEnd w:id="0"/>
+      <w:r>
+        <w:instrText xml:space="preserve"> \* MERGEFORMAT </w:instrText>
+      </w:r>
+      <w:r>
+        <w:fldChar w:fldCharType="separate"/>
+      </w:r>
+      <w:r>
+        <w:rPr>
+          <w:noProof/>
+        </w:rPr>
+        <w:t>«$project.Name»</w:t>
+      </w:r>
+      <w:r>
+        <w:fldChar w:fldCharType="end"/>
+      </w:r>
     </w:p>
+    <w:p/>
     <w:sectPr>
       <w:headerReference w:type="default" r:id="rId6"/>
       <w:footerReference w:type="default" r:id="rId7"/>

</xml_diff>

<commit_message>
extracting samples to be stand alone and doing minor improvements to templates
</commit_message>
<xml_diff>
--- a/src/main/resources/template.docx
+++ b/src/main/resources/template.docx
@@ -3,6 +3,12 @@
 <w:document xmlns:wpc="http://schemas.microsoft.com/office/word/2010/wordprocessingCanvas" xmlns:mo="http://schemas.microsoft.com/office/mac/office/2008/main" xmlns:mc="http://schemas.openxmlformats.org/markup-compatibility/2006" xmlns:mv="urn:schemas-microsoft-com:mac:vml" xmlns:o="urn:schemas-microsoft-com:office:office" xmlns:r="http://schemas.openxmlformats.org/officeDocument/2006/relationships" xmlns:m="http://schemas.openxmlformats.org/officeDocument/2006/math" xmlns:v="urn:schemas-microsoft-com:vml" xmlns:wp14="http://schemas.microsoft.com/office/word/2010/wordprocessingDrawing" xmlns:wp="http://schemas.openxmlformats.org/drawingml/2006/wordprocessingDrawing" xmlns:w10="urn:schemas-microsoft-com:office:word" xmlns:w="http://schemas.openxmlformats.org/wordprocessingml/2006/main" xmlns:w14="http://schemas.microsoft.com/office/word/2010/wordml" xmlns:w15="http://schemas.microsoft.com/office/word/2012/wordml" xmlns:wpg="http://schemas.microsoft.com/office/word/2010/wordprocessingGroup" xmlns:wpi="http://schemas.microsoft.com/office/word/2010/wordprocessingInk" xmlns:wne="http://schemas.microsoft.com/office/word/2006/wordml" xmlns:wps="http://schemas.microsoft.com/office/word/2010/wordprocessingShape" mc:Ignorable="w14 w15 wp14">
   <w:body>
     <w:p>
+      <w:pPr>
+        <w:pStyle w:val="Heading1"/>
+      </w:pPr>
+      <w:r>
+        <w:t xml:space="preserve">Project: </w:t>
+      </w:r>
       <w:fldSimple w:instr=" MERGEFIELD $project.Name \* MERGEFORMAT ">
         <w:r>
           <w:rPr>
@@ -15,6 +21,20 @@
     <w:p/>
     <w:p>
       <w:r>
+        <w:t xml:space="preserve">Visit us </w:t>
+      </w:r>
+      <w:hyperlink r:id="rId6" w:history="1">
+        <w:r>
+          <w:rPr>
+            <w:rStyle w:val="Hyperlink"/>
+          </w:rPr>
+          <w:t>here</w:t>
+        </w:r>
+      </w:hyperlink>
+      <w:r>
+        <w:t xml:space="preserve">. </w:t>
+      </w:r>
+      <w:r>
         <w:fldChar w:fldCharType="begin"/>
       </w:r>
       <w:r>
@@ -42,16 +62,19 @@
     <w:p/>
     <w:p>
       <w:r>
-        <w:fldChar w:fldCharType="begin"/>
-      </w:r>
-      <w:r>
-        <w:instrText xml:space="preserve"> MERGEFIELD $project.</w:instrText>
-      </w:r>
-      <w:r>
-        <w:instrText>Developer</w:instrText>
+        <w:t xml:space="preserve">Sincerely yours, </w:t>
       </w:r>
       <w:bookmarkStart w:id="0" w:name="_GoBack"/>
       <w:bookmarkEnd w:id="0"/>
+      <w:r>
+        <w:fldChar w:fldCharType="begin"/>
+      </w:r>
+      <w:r>
+        <w:instrText xml:space="preserve"> MERGEFIELD $project.</w:instrText>
+      </w:r>
+      <w:r>
+        <w:instrText>Developer</w:instrText>
+      </w:r>
       <w:r>
         <w:instrText xml:space="preserve"> \* MERGEFORMAT </w:instrText>
       </w:r>
@@ -70,8 +93,8 @@
     </w:p>
     <w:p/>
     <w:sectPr>
-      <w:headerReference w:type="default" r:id="rId6"/>
-      <w:footerReference w:type="default" r:id="rId7"/>
+      <w:headerReference w:type="default" r:id="rId7"/>
+      <w:footerReference w:type="default" r:id="rId8"/>
       <w:pgSz w:w="11906" w:h="16838"/>
       <w:pgMar w:top="1134" w:right="1134" w:bottom="1134" w:left="1134" w:header="709" w:footer="850" w:gutter="0"/>
       <w:cols w:space="720"/>
@@ -542,6 +565,27 @@
       <w:szCs w:val="24"/>
     </w:rPr>
   </w:style>
+  <w:style w:type="paragraph" w:styleId="Heading1">
+    <w:name w:val="heading 1"/>
+    <w:basedOn w:val="Normal"/>
+    <w:next w:val="Normal"/>
+    <w:link w:val="Heading1Char"/>
+    <w:uiPriority w:val="9"/>
+    <w:qFormat/>
+    <w:rsid w:val="008A711B"/>
+    <w:pPr>
+      <w:keepNext/>
+      <w:keepLines/>
+      <w:spacing w:before="240"/>
+      <w:outlineLvl w:val="0"/>
+    </w:pPr>
+    <w:rPr>
+      <w:rFonts w:asciiTheme="majorHAnsi" w:eastAsiaTheme="majorEastAsia" w:hAnsiTheme="majorHAnsi" w:cstheme="majorBidi"/>
+      <w:color w:val="2F759E" w:themeColor="accent1" w:themeShade="BF"/>
+      <w:sz w:val="32"/>
+      <w:szCs w:val="32"/>
+    </w:rPr>
+  </w:style>
   <w:style w:type="character" w:default="1" w:styleId="DefaultParagraphFont">
     <w:name w:val="Default Paragraph Font"/>
     <w:uiPriority w:val="1"/>
@@ -582,6 +626,19 @@
       <w:color w:val="000000"/>
       <w:sz w:val="22"/>
       <w:szCs w:val="22"/>
+    </w:rPr>
+  </w:style>
+  <w:style w:type="character" w:customStyle="1" w:styleId="Heading1Char">
+    <w:name w:val="Heading 1 Char"/>
+    <w:basedOn w:val="DefaultParagraphFont"/>
+    <w:link w:val="Heading1"/>
+    <w:uiPriority w:val="9"/>
+    <w:rsid w:val="008A711B"/>
+    <w:rPr>
+      <w:rFonts w:asciiTheme="majorHAnsi" w:eastAsiaTheme="majorEastAsia" w:hAnsiTheme="majorHAnsi" w:cstheme="majorBidi"/>
+      <w:color w:val="2F759E" w:themeColor="accent1" w:themeShade="BF"/>
+      <w:sz w:val="32"/>
+      <w:szCs w:val="32"/>
     </w:rPr>
   </w:style>
 </w:styles>

</xml_diff>

<commit_message>
adding developer list to templates
</commit_message>
<xml_diff>
--- a/src/main/resources/template.docx
+++ b/src/main/resources/template.docx
@@ -9,14 +9,27 @@
       <w:r>
         <w:t xml:space="preserve">Project: </w:t>
       </w:r>
-      <w:fldSimple w:instr=" MERGEFIELD $project.Name \* MERGEFORMAT ">
-        <w:r>
-          <w:rPr>
-            <w:noProof/>
-          </w:rPr>
-          <w:t>«$project.Name»</w:t>
-        </w:r>
-      </w:fldSimple>
+      <w:r>
+        <w:fldChar w:fldCharType="begin"/>
+      </w:r>
+      <w:r>
+        <w:instrText xml:space="preserve"> MERGEFIELD $project.Name \* MERGEFORMAT </w:instrText>
+      </w:r>
+      <w:r>
+        <w:fldChar w:fldCharType="separate"/>
+      </w:r>
+      <w:r>
+        <w:rPr>
+          <w:noProof/>
+        </w:rPr>
+        <w:t>«$project.Name»</w:t>
+      </w:r>
+      <w:r>
+        <w:rPr>
+          <w:noProof/>
+        </w:rPr>
+        <w:fldChar w:fldCharType="end"/>
+      </w:r>
     </w:p>
     <w:p/>
     <w:p>
@@ -34,66 +47,297 @@
       <w:r>
         <w:t xml:space="preserve">. </w:t>
       </w:r>
-      <w:r>
-        <w:fldChar w:fldCharType="begin"/>
-      </w:r>
-      <w:r>
-        <w:instrText xml:space="preserve"> MERGEFIELD $project.</w:instrText>
-      </w:r>
-      <w:r>
-        <w:instrText>HomePage</w:instrText>
-      </w:r>
-      <w:r>
-        <w:instrText xml:space="preserve"> \* MERGEFORMAT </w:instrText>
-      </w:r>
-      <w:r>
-        <w:fldChar w:fldCharType="separate"/>
-      </w:r>
-      <w:r>
-        <w:rPr>
-          <w:noProof/>
-        </w:rPr>
-        <w:t>«$project.Name»</w:t>
-      </w:r>
-      <w:r>
-        <w:fldChar w:fldCharType="end"/>
-      </w:r>
+      <w:fldSimple w:instr=" MERGEFIELD $project.HomePage \* MERGEFORMAT ">
+        <w:r>
+          <w:rPr>
+            <w:noProof/>
+          </w:rPr>
+          <w:t>«$project.HomePage»</w:t>
+        </w:r>
+      </w:fldSimple>
     </w:p>
     <w:p/>
     <w:p>
       <w:r>
         <w:t xml:space="preserve">Sincerely yours, </w:t>
       </w:r>
+      <w:fldSimple w:instr=" MERGEFIELD $project.Developer \* MERGEFORMAT ">
+        <w:r>
+          <w:rPr>
+            <w:noProof/>
+          </w:rPr>
+          <w:t>«$project.Developer»</w:t>
+        </w:r>
+      </w:fldSimple>
+    </w:p>
+    <w:p>
       <w:bookmarkStart w:id="0" w:name="_GoBack"/>
       <w:bookmarkEnd w:id="0"/>
-      <w:r>
-        <w:fldChar w:fldCharType="begin"/>
-      </w:r>
-      <w:r>
-        <w:instrText xml:space="preserve"> MERGEFIELD $project.</w:instrText>
-      </w:r>
-      <w:r>
-        <w:instrText>Developer</w:instrText>
-      </w:r>
-      <w:r>
-        <w:instrText xml:space="preserve"> \* MERGEFORMAT </w:instrText>
-      </w:r>
-      <w:r>
-        <w:fldChar w:fldCharType="separate"/>
-      </w:r>
-      <w:r>
-        <w:rPr>
-          <w:noProof/>
-        </w:rPr>
-        <w:t>«$project.Name»</w:t>
-      </w:r>
-      <w:r>
-        <w:fldChar w:fldCharType="end"/>
-      </w:r>
     </w:p>
     <w:p/>
+    <w:tbl>
+      <w:tblPr>
+        <w:tblStyle w:val="GridTable2-Accent1"/>
+        <w:tblW w:w="0" w:type="auto"/>
+        <w:tblLook w:val="04A0" w:firstRow="1" w:lastRow="0" w:firstColumn="1" w:lastColumn="0" w:noHBand="0" w:noVBand="1"/>
+      </w:tblPr>
+      <w:tblGrid>
+        <w:gridCol w:w="3152"/>
+        <w:gridCol w:w="3613"/>
+        <w:gridCol w:w="2873"/>
+      </w:tblGrid>
+      <w:tr>
+        <w:trPr>
+          <w:cnfStyle w:val="100000000000" w:firstRow="1" w:lastRow="0" w:firstColumn="0" w:lastColumn="0" w:oddVBand="0" w:evenVBand="0" w:oddHBand="0" w:evenHBand="0" w:firstRowFirstColumn="0" w:firstRowLastColumn="0" w:lastRowFirstColumn="0" w:lastRowLastColumn="0"/>
+        </w:trPr>
+        <w:tc>
+          <w:tcPr>
+            <w:cnfStyle w:val="001000000000" w:firstRow="0" w:lastRow="0" w:firstColumn="1" w:lastColumn="0" w:oddVBand="0" w:evenVBand="0" w:oddHBand="0" w:evenHBand="0" w:firstRowFirstColumn="0" w:firstRowLastColumn="0" w:lastRowFirstColumn="0" w:lastRowLastColumn="0"/>
+            <w:tcW w:w="3209" w:type="dxa"/>
+          </w:tcPr>
+          <w:p>
+            <w:pPr>
+              <w:pBdr>
+                <w:top w:val="none" w:sz="0" w:space="0" w:color="auto"/>
+                <w:left w:val="none" w:sz="0" w:space="0" w:color="auto"/>
+                <w:bottom w:val="none" w:sz="0" w:space="0" w:color="auto"/>
+                <w:right w:val="none" w:sz="0" w:space="0" w:color="auto"/>
+                <w:between w:val="none" w:sz="0" w:space="0" w:color="auto"/>
+                <w:bar w:val="none" w:sz="0" w:color="auto"/>
+              </w:pBdr>
+            </w:pPr>
+            <w:r>
+              <w:t>Name</w:t>
+            </w:r>
+          </w:p>
+        </w:tc>
+        <w:tc>
+          <w:tcPr>
+            <w:tcW w:w="3209" w:type="dxa"/>
+          </w:tcPr>
+          <w:p>
+            <w:pPr>
+              <w:pBdr>
+                <w:top w:val="none" w:sz="0" w:space="0" w:color="auto"/>
+                <w:left w:val="none" w:sz="0" w:space="0" w:color="auto"/>
+                <w:bottom w:val="none" w:sz="0" w:space="0" w:color="auto"/>
+                <w:right w:val="none" w:sz="0" w:space="0" w:color="auto"/>
+                <w:between w:val="none" w:sz="0" w:space="0" w:color="auto"/>
+                <w:bar w:val="none" w:sz="0" w:color="auto"/>
+              </w:pBdr>
+              <w:cnfStyle w:val="100000000000" w:firstRow="1" w:lastRow="0" w:firstColumn="0" w:lastColumn="0" w:oddVBand="0" w:evenVBand="0" w:oddHBand="0" w:evenHBand="0" w:firstRowFirstColumn="0" w:firstRowLastColumn="0" w:lastRowFirstColumn="0" w:lastRowLastColumn="0"/>
+            </w:pPr>
+            <w:r>
+              <w:t>Last Name</w:t>
+            </w:r>
+          </w:p>
+        </w:tc>
+        <w:tc>
+          <w:tcPr>
+            <w:tcW w:w="3210" w:type="dxa"/>
+          </w:tcPr>
+          <w:p>
+            <w:pPr>
+              <w:pBdr>
+                <w:top w:val="none" w:sz="0" w:space="0" w:color="auto"/>
+                <w:left w:val="none" w:sz="0" w:space="0" w:color="auto"/>
+                <w:bottom w:val="none" w:sz="0" w:space="0" w:color="auto"/>
+                <w:right w:val="none" w:sz="0" w:space="0" w:color="auto"/>
+                <w:between w:val="none" w:sz="0" w:space="0" w:color="auto"/>
+                <w:bar w:val="none" w:sz="0" w:color="auto"/>
+              </w:pBdr>
+              <w:cnfStyle w:val="100000000000" w:firstRow="1" w:lastRow="0" w:firstColumn="0" w:lastColumn="0" w:oddVBand="0" w:evenVBand="0" w:oddHBand="0" w:evenHBand="0" w:firstRowFirstColumn="0" w:firstRowLastColumn="0" w:lastRowFirstColumn="0" w:lastRowLastColumn="0"/>
+            </w:pPr>
+            <w:r>
+              <w:t>Mail</w:t>
+            </w:r>
+          </w:p>
+        </w:tc>
+      </w:tr>
+      <w:tr>
+        <w:trPr>
+          <w:cnfStyle w:val="000000100000" w:firstRow="0" w:lastRow="0" w:firstColumn="0" w:lastColumn="0" w:oddVBand="0" w:evenVBand="0" w:oddHBand="1" w:evenHBand="0" w:firstRowFirstColumn="0" w:firstRowLastColumn="0" w:lastRowFirstColumn="0" w:lastRowLastColumn="0"/>
+        </w:trPr>
+        <w:tc>
+          <w:tcPr>
+            <w:cnfStyle w:val="001000000000" w:firstRow="0" w:lastRow="0" w:firstColumn="1" w:lastColumn="0" w:oddVBand="0" w:evenVBand="0" w:oddHBand="0" w:evenHBand="0" w:firstRowFirstColumn="0" w:firstRowLastColumn="0" w:lastRowFirstColumn="0" w:lastRowLastColumn="0"/>
+            <w:tcW w:w="3209" w:type="dxa"/>
+          </w:tcPr>
+          <w:p>
+            <w:pPr>
+              <w:pBdr>
+                <w:top w:val="none" w:sz="0" w:space="0" w:color="auto"/>
+                <w:left w:val="none" w:sz="0" w:space="0" w:color="auto"/>
+                <w:bottom w:val="none" w:sz="0" w:space="0" w:color="auto"/>
+                <w:right w:val="none" w:sz="0" w:space="0" w:color="auto"/>
+                <w:between w:val="none" w:sz="0" w:space="0" w:color="auto"/>
+                <w:bar w:val="none" w:sz="0" w:color="auto"/>
+              </w:pBdr>
+              <w:rPr>
+                <w:sz w:val="36"/>
+                <w:szCs w:val="36"/>
+              </w:rPr>
+            </w:pPr>
+            <w:r>
+              <w:rPr>
+                <w:sz w:val="36"/>
+                <w:szCs w:val="36"/>
+              </w:rPr>
+              <w:fldChar w:fldCharType="begin"/>
+            </w:r>
+            <w:r>
+              <w:rPr>
+                <w:sz w:val="36"/>
+                <w:szCs w:val="36"/>
+              </w:rPr>
+              <w:instrText xml:space="preserve"> MERGEFIELD $developers.Name \* MERGEFORMAT </w:instrText>
+            </w:r>
+            <w:r>
+              <w:rPr>
+                <w:sz w:val="36"/>
+                <w:szCs w:val="36"/>
+              </w:rPr>
+              <w:fldChar w:fldCharType="separate"/>
+            </w:r>
+            <w:r>
+              <w:rPr>
+                <w:noProof/>
+                <w:sz w:val="36"/>
+                <w:szCs w:val="36"/>
+              </w:rPr>
+              <w:t>«$developers.Name»</w:t>
+            </w:r>
+            <w:r>
+              <w:rPr>
+                <w:sz w:val="36"/>
+                <w:szCs w:val="36"/>
+              </w:rPr>
+              <w:fldChar w:fldCharType="end"/>
+            </w:r>
+          </w:p>
+        </w:tc>
+        <w:tc>
+          <w:tcPr>
+            <w:tcW w:w="3209" w:type="dxa"/>
+          </w:tcPr>
+          <w:p>
+            <w:pPr>
+              <w:pBdr>
+                <w:top w:val="none" w:sz="0" w:space="0" w:color="auto"/>
+                <w:left w:val="none" w:sz="0" w:space="0" w:color="auto"/>
+                <w:bottom w:val="none" w:sz="0" w:space="0" w:color="auto"/>
+                <w:right w:val="none" w:sz="0" w:space="0" w:color="auto"/>
+                <w:between w:val="none" w:sz="0" w:space="0" w:color="auto"/>
+                <w:bar w:val="none" w:sz="0" w:color="auto"/>
+              </w:pBdr>
+              <w:cnfStyle w:val="000000100000" w:firstRow="0" w:lastRow="0" w:firstColumn="0" w:lastColumn="0" w:oddVBand="0" w:evenVBand="0" w:oddHBand="1" w:evenHBand="0" w:firstRowFirstColumn="0" w:firstRowLastColumn="0" w:lastRowFirstColumn="0" w:lastRowLastColumn="0"/>
+              <w:rPr>
+                <w:sz w:val="36"/>
+                <w:szCs w:val="36"/>
+              </w:rPr>
+            </w:pPr>
+            <w:r>
+              <w:rPr>
+                <w:sz w:val="36"/>
+                <w:szCs w:val="36"/>
+              </w:rPr>
+              <w:fldChar w:fldCharType="begin"/>
+            </w:r>
+            <w:r>
+              <w:rPr>
+                <w:sz w:val="36"/>
+                <w:szCs w:val="36"/>
+              </w:rPr>
+              <w:instrText xml:space="preserve"> MERGEFIELD $developers.LastName \* MERGEFORMAT </w:instrText>
+            </w:r>
+            <w:r>
+              <w:rPr>
+                <w:sz w:val="36"/>
+                <w:szCs w:val="36"/>
+              </w:rPr>
+              <w:fldChar w:fldCharType="separate"/>
+            </w:r>
+            <w:r>
+              <w:rPr>
+                <w:noProof/>
+                <w:sz w:val="36"/>
+                <w:szCs w:val="36"/>
+              </w:rPr>
+              <w:t>«$developers.LastName»</w:t>
+            </w:r>
+            <w:r>
+              <w:rPr>
+                <w:sz w:val="36"/>
+                <w:szCs w:val="36"/>
+              </w:rPr>
+              <w:fldChar w:fldCharType="end"/>
+            </w:r>
+          </w:p>
+        </w:tc>
+        <w:tc>
+          <w:tcPr>
+            <w:tcW w:w="3210" w:type="dxa"/>
+          </w:tcPr>
+          <w:p>
+            <w:pPr>
+              <w:pBdr>
+                <w:top w:val="none" w:sz="0" w:space="0" w:color="auto"/>
+                <w:left w:val="none" w:sz="0" w:space="0" w:color="auto"/>
+                <w:bottom w:val="none" w:sz="0" w:space="0" w:color="auto"/>
+                <w:right w:val="none" w:sz="0" w:space="0" w:color="auto"/>
+                <w:between w:val="none" w:sz="0" w:space="0" w:color="auto"/>
+                <w:bar w:val="none" w:sz="0" w:color="auto"/>
+              </w:pBdr>
+              <w:cnfStyle w:val="000000100000" w:firstRow="0" w:lastRow="0" w:firstColumn="0" w:lastColumn="0" w:oddVBand="0" w:evenVBand="0" w:oddHBand="1" w:evenHBand="0" w:firstRowFirstColumn="0" w:firstRowLastColumn="0" w:lastRowFirstColumn="0" w:lastRowLastColumn="0"/>
+              <w:rPr>
+                <w:sz w:val="36"/>
+                <w:szCs w:val="36"/>
+              </w:rPr>
+            </w:pPr>
+            <w:r>
+              <w:rPr>
+                <w:sz w:val="36"/>
+                <w:szCs w:val="36"/>
+              </w:rPr>
+              <w:fldChar w:fldCharType="begin"/>
+            </w:r>
+            <w:r>
+              <w:rPr>
+                <w:sz w:val="36"/>
+                <w:szCs w:val="36"/>
+              </w:rPr>
+              <w:instrText xml:space="preserve"> MERGEFIELD $developers.Mail \* MERGEFORMAT </w:instrText>
+            </w:r>
+            <w:r>
+              <w:rPr>
+                <w:sz w:val="36"/>
+                <w:szCs w:val="36"/>
+              </w:rPr>
+              <w:fldChar w:fldCharType="separate"/>
+            </w:r>
+            <w:r>
+              <w:rPr>
+                <w:noProof/>
+                <w:sz w:val="36"/>
+                <w:szCs w:val="36"/>
+              </w:rPr>
+              <w:t>«$developers.Mail»</w:t>
+            </w:r>
+            <w:r>
+              <w:rPr>
+                <w:sz w:val="36"/>
+                <w:szCs w:val="36"/>
+              </w:rPr>
+              <w:fldChar w:fldCharType="end"/>
+            </w:r>
+          </w:p>
+        </w:tc>
+      </w:tr>
+    </w:tbl>
+    <w:p/>
+    <w:p/>
     <w:sectPr>
-      <w:headerReference w:type="default" r:id="rId7"/>
+      <w:footerReference w:type="even" r:id="rId7"/>
       <w:footerReference w:type="default" r:id="rId8"/>
       <w:pgSz w:w="11906" w:h="16838"/>
       <w:pgMar w:top="1134" w:right="1134" w:bottom="1134" w:left="1134" w:header="709" w:footer="850" w:gutter="0"/>
@@ -124,6 +368,83 @@
 
 <file path=word/footer1.xml><?xml version="1.0" encoding="utf-8"?>
 <w:ftr xmlns:wpc="http://schemas.microsoft.com/office/word/2010/wordprocessingCanvas" xmlns:mo="http://schemas.microsoft.com/office/mac/office/2008/main" xmlns:mc="http://schemas.openxmlformats.org/markup-compatibility/2006" xmlns:mv="urn:schemas-microsoft-com:mac:vml" xmlns:o="urn:schemas-microsoft-com:office:office" xmlns:r="http://schemas.openxmlformats.org/officeDocument/2006/relationships" xmlns:m="http://schemas.openxmlformats.org/officeDocument/2006/math" xmlns:v="urn:schemas-microsoft-com:vml" xmlns:wp14="http://schemas.microsoft.com/office/word/2010/wordprocessingDrawing" xmlns:wp="http://schemas.openxmlformats.org/drawingml/2006/wordprocessingDrawing" xmlns:w10="urn:schemas-microsoft-com:office:word" xmlns:w="http://schemas.openxmlformats.org/wordprocessingml/2006/main" xmlns:w14="http://schemas.microsoft.com/office/word/2010/wordml" xmlns:w15="http://schemas.microsoft.com/office/word/2012/wordml" xmlns:wpg="http://schemas.microsoft.com/office/word/2010/wordprocessingGroup" xmlns:wpi="http://schemas.microsoft.com/office/word/2010/wordprocessingInk" xmlns:wne="http://schemas.microsoft.com/office/word/2006/wordml" xmlns:wps="http://schemas.microsoft.com/office/word/2010/wordprocessingShape" mc:Ignorable="w14 w15 wp14">
+  <w:p>
+    <w:pPr>
+      <w:pStyle w:val="Footer"/>
+      <w:framePr w:wrap="none" w:vAnchor="text" w:hAnchor="margin" w:xAlign="center" w:y="1"/>
+      <w:rPr>
+        <w:rStyle w:val="PageNumber"/>
+      </w:rPr>
+    </w:pPr>
+    <w:r>
+      <w:rPr>
+        <w:rStyle w:val="PageNumber"/>
+      </w:rPr>
+      <w:fldChar w:fldCharType="begin"/>
+    </w:r>
+    <w:r>
+      <w:rPr>
+        <w:rStyle w:val="PageNumber"/>
+      </w:rPr>
+      <w:instrText xml:space="preserve">PAGE  </w:instrText>
+    </w:r>
+    <w:r>
+      <w:rPr>
+        <w:rStyle w:val="PageNumber"/>
+      </w:rPr>
+      <w:fldChar w:fldCharType="end"/>
+    </w:r>
+  </w:p>
+  <w:p>
+    <w:pPr>
+      <w:pStyle w:val="Footer"/>
+    </w:pPr>
+  </w:p>
+</w:ftr>
+</file>
+
+<file path=word/footer2.xml><?xml version="1.0" encoding="utf-8"?>
+<w:ftr xmlns:wpc="http://schemas.microsoft.com/office/word/2010/wordprocessingCanvas" xmlns:mo="http://schemas.microsoft.com/office/mac/office/2008/main" xmlns:mc="http://schemas.openxmlformats.org/markup-compatibility/2006" xmlns:mv="urn:schemas-microsoft-com:mac:vml" xmlns:o="urn:schemas-microsoft-com:office:office" xmlns:r="http://schemas.openxmlformats.org/officeDocument/2006/relationships" xmlns:m="http://schemas.openxmlformats.org/officeDocument/2006/math" xmlns:v="urn:schemas-microsoft-com:vml" xmlns:wp14="http://schemas.microsoft.com/office/word/2010/wordprocessingDrawing" xmlns:wp="http://schemas.openxmlformats.org/drawingml/2006/wordprocessingDrawing" xmlns:w10="urn:schemas-microsoft-com:office:word" xmlns:w="http://schemas.openxmlformats.org/wordprocessingml/2006/main" xmlns:w14="http://schemas.microsoft.com/office/word/2010/wordml" xmlns:w15="http://schemas.microsoft.com/office/word/2012/wordml" xmlns:wpg="http://schemas.microsoft.com/office/word/2010/wordprocessingGroup" xmlns:wpi="http://schemas.microsoft.com/office/word/2010/wordprocessingInk" xmlns:wne="http://schemas.microsoft.com/office/word/2006/wordml" xmlns:wps="http://schemas.microsoft.com/office/word/2010/wordprocessingShape" mc:Ignorable="w14 w15 wp14">
+  <w:p>
+    <w:pPr>
+      <w:pStyle w:val="Footer"/>
+      <w:framePr w:wrap="none" w:vAnchor="text" w:hAnchor="margin" w:xAlign="center" w:y="1"/>
+      <w:rPr>
+        <w:rStyle w:val="PageNumber"/>
+      </w:rPr>
+    </w:pPr>
+    <w:r>
+      <w:rPr>
+        <w:rStyle w:val="PageNumber"/>
+      </w:rPr>
+      <w:fldChar w:fldCharType="begin"/>
+    </w:r>
+    <w:r>
+      <w:rPr>
+        <w:rStyle w:val="PageNumber"/>
+      </w:rPr>
+      <w:instrText xml:space="preserve">PAGE  </w:instrText>
+    </w:r>
+    <w:r>
+      <w:rPr>
+        <w:rStyle w:val="PageNumber"/>
+      </w:rPr>
+      <w:fldChar w:fldCharType="separate"/>
+    </w:r>
+    <w:r>
+      <w:rPr>
+        <w:rStyle w:val="PageNumber"/>
+        <w:noProof/>
+      </w:rPr>
+      <w:t>1</w:t>
+    </w:r>
+    <w:r>
+      <w:rPr>
+        <w:rStyle w:val="PageNumber"/>
+      </w:rPr>
+      <w:fldChar w:fldCharType="end"/>
+    </w:r>
+  </w:p>
   <w:p/>
 </w:ftr>
 </file>
@@ -145,12 +466,6 @@
     </w:p>
   </w:footnote>
 </w:footnotes>
-</file>
-
-<file path=word/header1.xml><?xml version="1.0" encoding="utf-8"?>
-<w:hdr xmlns:wpc="http://schemas.microsoft.com/office/word/2010/wordprocessingCanvas" xmlns:mo="http://schemas.microsoft.com/office/mac/office/2008/main" xmlns:mc="http://schemas.openxmlformats.org/markup-compatibility/2006" xmlns:mv="urn:schemas-microsoft-com:mac:vml" xmlns:o="urn:schemas-microsoft-com:office:office" xmlns:r="http://schemas.openxmlformats.org/officeDocument/2006/relationships" xmlns:m="http://schemas.openxmlformats.org/officeDocument/2006/math" xmlns:v="urn:schemas-microsoft-com:vml" xmlns:wp14="http://schemas.microsoft.com/office/word/2010/wordprocessingDrawing" xmlns:wp="http://schemas.openxmlformats.org/drawingml/2006/wordprocessingDrawing" xmlns:w10="urn:schemas-microsoft-com:office:word" xmlns:w="http://schemas.openxmlformats.org/wordprocessingml/2006/main" xmlns:w14="http://schemas.microsoft.com/office/word/2010/wordml" xmlns:w15="http://schemas.microsoft.com/office/word/2012/wordml" xmlns:wpg="http://schemas.microsoft.com/office/word/2010/wordprocessingGroup" xmlns:wpi="http://schemas.microsoft.com/office/word/2010/wordprocessingInk" xmlns:wne="http://schemas.microsoft.com/office/word/2006/wordml" xmlns:wps="http://schemas.microsoft.com/office/word/2010/wordprocessingShape" mc:Ignorable="w14 w15 wp14">
-  <w:p/>
-</w:hdr>
 </file>
 
 <file path=word/styles.xml><?xml version="1.0" encoding="utf-8"?>
@@ -641,6 +956,166 @@
       <w:szCs w:val="32"/>
     </w:rPr>
   </w:style>
+  <w:style w:type="table" w:styleId="TableGrid">
+    <w:name w:val="Table Grid"/>
+    <w:basedOn w:val="TableNormal"/>
+    <w:uiPriority w:val="39"/>
+    <w:rsid w:val="00F820F2"/>
+    <w:tblPr>
+      <w:tblInd w:w="0" w:type="dxa"/>
+      <w:tblBorders>
+        <w:top w:val="single" w:sz="4" w:space="0" w:color="auto"/>
+        <w:left w:val="single" w:sz="4" w:space="0" w:color="auto"/>
+        <w:bottom w:val="single" w:sz="4" w:space="0" w:color="auto"/>
+        <w:right w:val="single" w:sz="4" w:space="0" w:color="auto"/>
+        <w:insideH w:val="single" w:sz="4" w:space="0" w:color="auto"/>
+        <w:insideV w:val="single" w:sz="4" w:space="0" w:color="auto"/>
+      </w:tblBorders>
+      <w:tblCellMar>
+        <w:top w:w="0" w:type="dxa"/>
+        <w:left w:w="108" w:type="dxa"/>
+        <w:bottom w:w="0" w:type="dxa"/>
+        <w:right w:w="108" w:type="dxa"/>
+      </w:tblCellMar>
+    </w:tblPr>
+  </w:style>
+  <w:style w:type="table" w:styleId="GridTable2-Accent1">
+    <w:name w:val="Grid Table 2 Accent 1"/>
+    <w:basedOn w:val="TableNormal"/>
+    <w:uiPriority w:val="47"/>
+    <w:rsid w:val="00F820F2"/>
+    <w:tblPr>
+      <w:tblStyleRowBandSize w:val="1"/>
+      <w:tblStyleColBandSize w:val="1"/>
+      <w:tblInd w:w="0" w:type="dxa"/>
+      <w:tblBorders>
+        <w:top w:val="single" w:sz="2" w:space="0" w:color="91C2DE" w:themeColor="accent1" w:themeTint="99"/>
+        <w:bottom w:val="single" w:sz="2" w:space="0" w:color="91C2DE" w:themeColor="accent1" w:themeTint="99"/>
+        <w:insideH w:val="single" w:sz="2" w:space="0" w:color="91C2DE" w:themeColor="accent1" w:themeTint="99"/>
+        <w:insideV w:val="single" w:sz="2" w:space="0" w:color="91C2DE" w:themeColor="accent1" w:themeTint="99"/>
+      </w:tblBorders>
+      <w:tblCellMar>
+        <w:top w:w="0" w:type="dxa"/>
+        <w:left w:w="108" w:type="dxa"/>
+        <w:bottom w:w="0" w:type="dxa"/>
+        <w:right w:w="108" w:type="dxa"/>
+      </w:tblCellMar>
+    </w:tblPr>
+    <w:tblStylePr w:type="firstRow">
+      <w:rPr>
+        <w:b/>
+        <w:bCs/>
+      </w:rPr>
+      <w:tblPr/>
+      <w:tcPr>
+        <w:tcBorders>
+          <w:top w:val="nil"/>
+          <w:bottom w:val="single" w:sz="12" w:space="0" w:color="91C2DE" w:themeColor="accent1" w:themeTint="99"/>
+          <w:insideH w:val="nil"/>
+          <w:insideV w:val="nil"/>
+        </w:tcBorders>
+        <w:shd w:val="clear" w:color="auto" w:fill="FFFFFF" w:themeFill="background1"/>
+      </w:tcPr>
+    </w:tblStylePr>
+    <w:tblStylePr w:type="lastRow">
+      <w:rPr>
+        <w:b/>
+        <w:bCs/>
+      </w:rPr>
+      <w:tblPr/>
+      <w:tcPr>
+        <w:tcBorders>
+          <w:top w:val="double" w:sz="2" w:space="0" w:color="91C2DE" w:themeColor="accent1" w:themeTint="99"/>
+          <w:bottom w:val="nil"/>
+          <w:insideH w:val="nil"/>
+          <w:insideV w:val="nil"/>
+        </w:tcBorders>
+        <w:shd w:val="clear" w:color="auto" w:fill="FFFFFF" w:themeFill="background1"/>
+      </w:tcPr>
+    </w:tblStylePr>
+    <w:tblStylePr w:type="firstCol">
+      <w:rPr>
+        <w:b/>
+        <w:bCs/>
+      </w:rPr>
+    </w:tblStylePr>
+    <w:tblStylePr w:type="lastCol">
+      <w:rPr>
+        <w:b/>
+        <w:bCs/>
+      </w:rPr>
+    </w:tblStylePr>
+    <w:tblStylePr w:type="band1Vert">
+      <w:tblPr/>
+      <w:tcPr>
+        <w:shd w:val="clear" w:color="auto" w:fill="DAEAF4" w:themeFill="accent1" w:themeFillTint="33"/>
+      </w:tcPr>
+    </w:tblStylePr>
+    <w:tblStylePr w:type="band1Horz">
+      <w:tblPr/>
+      <w:tcPr>
+        <w:shd w:val="clear" w:color="auto" w:fill="DAEAF4" w:themeFill="accent1" w:themeFillTint="33"/>
+      </w:tcPr>
+    </w:tblStylePr>
+  </w:style>
+  <w:style w:type="paragraph" w:styleId="Header">
+    <w:name w:val="header"/>
+    <w:basedOn w:val="Normal"/>
+    <w:link w:val="HeaderChar"/>
+    <w:uiPriority w:val="99"/>
+    <w:unhideWhenUsed/>
+    <w:rsid w:val="001057C4"/>
+    <w:pPr>
+      <w:tabs>
+        <w:tab w:val="center" w:pos="4680"/>
+        <w:tab w:val="right" w:pos="9360"/>
+      </w:tabs>
+    </w:pPr>
+  </w:style>
+  <w:style w:type="character" w:customStyle="1" w:styleId="HeaderChar">
+    <w:name w:val="Header Char"/>
+    <w:basedOn w:val="DefaultParagraphFont"/>
+    <w:link w:val="Header"/>
+    <w:uiPriority w:val="99"/>
+    <w:rsid w:val="001057C4"/>
+    <w:rPr>
+      <w:sz w:val="24"/>
+      <w:szCs w:val="24"/>
+    </w:rPr>
+  </w:style>
+  <w:style w:type="paragraph" w:styleId="Footer">
+    <w:name w:val="footer"/>
+    <w:basedOn w:val="Normal"/>
+    <w:link w:val="FooterChar"/>
+    <w:uiPriority w:val="99"/>
+    <w:unhideWhenUsed/>
+    <w:rsid w:val="001057C4"/>
+    <w:pPr>
+      <w:tabs>
+        <w:tab w:val="center" w:pos="4680"/>
+        <w:tab w:val="right" w:pos="9360"/>
+      </w:tabs>
+    </w:pPr>
+  </w:style>
+  <w:style w:type="character" w:customStyle="1" w:styleId="FooterChar">
+    <w:name w:val="Footer Char"/>
+    <w:basedOn w:val="DefaultParagraphFont"/>
+    <w:link w:val="Footer"/>
+    <w:uiPriority w:val="99"/>
+    <w:rsid w:val="001057C4"/>
+    <w:rPr>
+      <w:sz w:val="24"/>
+      <w:szCs w:val="24"/>
+    </w:rPr>
+  </w:style>
+  <w:style w:type="character" w:styleId="PageNumber">
+    <w:name w:val="page number"/>
+    <w:basedOn w:val="DefaultParagraphFont"/>
+    <w:uiPriority w:val="99"/>
+    <w:semiHidden/>
+    <w:unhideWhenUsed/>
+    <w:rsid w:val="001057C4"/>
+  </w:style>
 </w:styles>
 </file>
 

</xml_diff>